<commit_message>
Update Nadhira Technical Assesment Answers.docx
</commit_message>
<xml_diff>
--- a/Nadhira Technical Assesment Answers.docx
+++ b/Nadhira Technical Assesment Answers.docx
@@ -41,62 +41,31 @@
       <w:r>
         <w:rPr>
           <w:rFonts w:ascii="ArialMT" w:hAnsi="ArialMT"/>
-          <w:sz w:val="22"/>
-          <w:szCs w:val="22"/>
-        </w:rPr>
-        <w:t xml:space="preserve">Link: </w:t>
-      </w:r>
-      <w:hyperlink r:id="rId5" w:anchor="/share/eJzVV91OwjAYfZWl3hlJBPzd3ZhFlwxItkEwzJBFGiSMabqhIDHxwkcw%2Bi7Gp%2BFJ3AZsgFvp6Jy6fBfdl%2B70O6d%2FZxNgGQMEeGtomnvANMYIAx5MdDDSAX9aPN3TwdhtFY4P3JaDRo77ogMu8VNrQEWQZe4MqtJ5lRMU8ULSoKjVFajr1nJsAJq%2BfrIEGxhVeTTZqAQbuN12MDI64%2FTBaePt40dY3Rtmr0PHaqHB9P0l4UIIuT5TRepc3dI7hmO0jor8%2FlUk143qD%2Bxu2xfruyp%2BOjklyqHXVsCZoAlcqV4uQyUFVfoI3bXyh0yqIIxv8XoZLrZp2A7lohaaUk7VOFUWGjAY%2BpfWyrz6oY3wIlGRqjx3UkqkiomsrnMz0zaqmmuzn9WS4SpCk%2BeKhVJq4nhTG9WNVhx%2FM57sunW1K%2Bp5u3SpQTWXj1EKe8soI6XWvma%2BkdxZju7GBv7LrLA%2F%2B%2F%2BRFUuwgSXzYd%2Be5WNfqmpQKQsijDV6dJjbyUCE9081%2BmmjnLiwb9LPMeEK%2BqF6Zg0LPfinXJjfUtsV65KYC1Osg6akTeCkIrvGqhBalf%2Bngr97Y4WhViHQgmit5gWLtaqm1GTZ84khfGDiiVwX9aa1G6LyYq3unWM0Zo%2FOUS34ec5tgzg7K85jWZy5l89wO5DzhEGGd3bvsWd1k9milVSsCf1jXIPfjFlhcUGEj70KsuNKE%2B7QRIfs%2F33HbZUMr9fgFCcUxFjNFqGDJ%2FD0BWwZjHA%3D" w:history="1">
-        <w:r>
-          <w:rPr>
-            <w:rStyle w:val="Hyperlink"/>
-            <w:rFonts w:ascii="ArialMT" w:hAnsi="ArialMT"/>
-            <w:sz w:val="22"/>
-            <w:szCs w:val="22"/>
-          </w:rPr>
-          <w:t>Overall top architecture &amp; Data Buffer</w:t>
-        </w:r>
-      </w:hyperlink>
-    </w:p>
-    <w:p>
-      <w:pPr>
-        <w:pStyle w:val="NormalWeb"/>
-        <w:shd w:val="clear" w:color="auto" w:fill="FFFFFF"/>
-        <w:ind w:left="720"/>
-        <w:rPr>
-          <w:rFonts w:ascii="ArialMT" w:hAnsi="ArialMT"/>
-          <w:sz w:val="22"/>
-          <w:szCs w:val="22"/>
-        </w:rPr>
-      </w:pPr>
-      <w:r>
-        <w:rPr>
-          <w:rFonts w:ascii="ArialMT" w:hAnsi="ArialMT"/>
           <w:noProof/>
           <w:sz w:val="22"/>
           <w:szCs w:val="22"/>
         </w:rPr>
         <w:drawing>
-          <wp:anchor distT="0" distB="0" distL="114300" distR="114300" simplePos="0" relativeHeight="251660288" behindDoc="0" locked="0" layoutInCell="1" allowOverlap="1" wp14:anchorId="2DE48B11" wp14:editId="15A39B4E">
+          <wp:anchor distT="0" distB="0" distL="114300" distR="114300" simplePos="0" relativeHeight="251660288" behindDoc="0" locked="0" layoutInCell="1" allowOverlap="1" wp14:anchorId="57356555" wp14:editId="7497277E">
             <wp:simplePos x="0" y="0"/>
             <wp:positionH relativeFrom="column">
-              <wp:posOffset>508000</wp:posOffset>
+              <wp:posOffset>63500</wp:posOffset>
             </wp:positionH>
             <wp:positionV relativeFrom="paragraph">
-              <wp:posOffset>69215</wp:posOffset>
+              <wp:posOffset>630555</wp:posOffset>
             </wp:positionV>
-            <wp:extent cx="8128000" cy="6105525"/>
-            <wp:effectExtent l="0" t="0" r="0" b="3175"/>
+            <wp:extent cx="9144000" cy="4958080"/>
+            <wp:effectExtent l="0" t="0" r="0" b="0"/>
             <wp:wrapThrough wrapText="bothSides">
               <wp:wrapPolygon edited="0">
                 <wp:start x="0" y="0"/>
-                <wp:lineTo x="0" y="21566"/>
-                <wp:lineTo x="21566" y="21566"/>
-                <wp:lineTo x="21566" y="0"/>
+                <wp:lineTo x="0" y="21523"/>
+                <wp:lineTo x="21570" y="21523"/>
+                <wp:lineTo x="21570" y="0"/>
                 <wp:lineTo x="0" y="0"/>
               </wp:wrapPolygon>
             </wp:wrapThrough>
-            <wp:docPr id="5" name="Picture 5" descr="Diagram&#10;&#10;Description automatically generated"/>
+            <wp:docPr id="1" name="Picture 1" descr="Diagram&#10;&#10;Description automatically generated"/>
             <wp:cNvGraphicFramePr>
               <a:graphicFrameLocks xmlns:a="http://schemas.openxmlformats.org/drawingml/2006/main" noChangeAspect="1"/>
             </wp:cNvGraphicFramePr>
@@ -104,11 +73,11 @@
               <a:graphicData uri="http://schemas.openxmlformats.org/drawingml/2006/picture">
                 <pic:pic xmlns:pic="http://schemas.openxmlformats.org/drawingml/2006/picture">
                   <pic:nvPicPr>
-                    <pic:cNvPr id="5" name="Picture 5" descr="Diagram&#10;&#10;Description automatically generated"/>
+                    <pic:cNvPr id="1" name="Picture 1" descr="Diagram&#10;&#10;Description automatically generated"/>
                     <pic:cNvPicPr/>
                   </pic:nvPicPr>
                   <pic:blipFill>
-                    <a:blip r:embed="rId6">
+                    <a:blip r:embed="rId5">
                       <a:extLst>
                         <a:ext uri="{28A0092B-C50C-407E-A947-70E740481C1C}">
                           <a14:useLocalDpi xmlns:a14="http://schemas.microsoft.com/office/drawing/2010/main" val="0"/>
@@ -122,7 +91,7 @@
                   <pic:spPr>
                     <a:xfrm>
                       <a:off x="0" y="0"/>
-                      <a:ext cx="8128000" cy="6105525"/>
+                      <a:ext cx="9144000" cy="4958080"/>
                     </a:xfrm>
                     <a:prstGeom prst="rect">
                       <a:avLst/>
@@ -140,11 +109,71 @@
           </wp:anchor>
         </w:drawing>
       </w:r>
+      <w:r>
+        <w:rPr>
+          <w:rFonts w:ascii="ArialMT" w:hAnsi="ArialMT"/>
+          <w:sz w:val="22"/>
+          <w:szCs w:val="22"/>
+        </w:rPr>
+        <w:t xml:space="preserve">Link: </w:t>
+      </w:r>
+      <w:hyperlink r:id="rId6" w:anchor="/share/eJzNV91qwjAUfpWQ3Q2Fuc3hetdpcUJVaKs47JDMBhVjlaQORYRd7BGGexfZ0%2FgkS6sVda02rcjCEWvbnO8n56R1Bm00wFCCcqOUriALpiBBU0z5mZkJJyaUHrOZlAmn%2FOg2d8%2BPHDxx%2BA8TghOjWlc0WVVBQdFLxQqQtfxzyVDyRk1TTNPeRsDM1ddPkvDTtEk%2FdrJQYqFnT6RcLAMmxwLyBmVO8G3%2FmDtrORZyUPPhTrp5PQ%2F3qHE%2BBX2MR81MdldBQTbkyJQWywHrtN4R6VkcnCekGFnT1fdn5LI%2BdOAjUmwcyFcrhlZVVUWL54D7xUmPGabBt0V1AFM6pGsHPDOi0Q92QKQGrspyo1XWi62nF0PR4ztA0JEOjOSA1wu56z0%2B6QwvLJfQBiFiWbubt24AXZXrSixX%2FkoQd8Wv5VBX%2FJR8X77UaifX5X78Gj2pjLorFl%2FZx04%2Fhzf2OZXtXRZwdyfiwl563sEqJpKWJLaExGs4lFLwWG03q%2BC%2BFE%2BXoP8EwTZj%2FQq3Ze4%2FaY%2B1h98k7hZLsN1xuuvHtSC6iMh8tVYx3CdqPJHrdzmQcHkEOSeAEcf0IIJRZMbGg5HTG9oSQISANzJs9wGiGIxZz%2B4Ap4sB439RvFJAtuW5xXodGxETzuH8F4pDNd8%3D)" w:history="1">
+        <w:r>
+          <w:rPr>
+            <w:rStyle w:val="Hyperlink"/>
+            <w:rFonts w:ascii="ArialMT" w:hAnsi="ArialMT"/>
+            <w:sz w:val="22"/>
+            <w:szCs w:val="22"/>
+          </w:rPr>
+          <w:t>Overall top architecture &amp; Data Buffer</w:t>
+        </w:r>
+      </w:hyperlink>
+    </w:p>
+    <w:p>
+      <w:pPr>
+        <w:pStyle w:val="NormalWeb"/>
+        <w:shd w:val="clear" w:color="auto" w:fill="FFFFFF"/>
+        <w:ind w:left="720"/>
+        <w:rPr>
+          <w:rFonts w:ascii="ArialMT" w:hAnsi="ArialMT"/>
+          <w:sz w:val="22"/>
+          <w:szCs w:val="22"/>
+        </w:rPr>
+      </w:pPr>
     </w:p>
     <w:p>
       <w:pPr>
         <w:rPr>
           <w:rFonts w:ascii="ArialMT" w:eastAsia="Times New Roman" w:hAnsi="ArialMT" w:cs="Times New Roman"/>
+          <w:sz w:val="22"/>
+          <w:szCs w:val="22"/>
+        </w:rPr>
+      </w:pPr>
+      <w:r>
+        <w:rPr>
+          <w:rFonts w:ascii="ArialMT" w:hAnsi="ArialMT"/>
+          <w:sz w:val="22"/>
+          <w:szCs w:val="22"/>
+        </w:rPr>
+        <w:t>FSM Diagram</w:t>
+      </w:r>
+    </w:p>
+    <w:p>
+      <w:pPr>
+        <w:pStyle w:val="NormalWeb"/>
+        <w:shd w:val="clear" w:color="auto" w:fill="FFFFFF"/>
+        <w:ind w:left="720"/>
+        <w:rPr>
+          <w:rFonts w:ascii="ArialMT" w:hAnsi="ArialMT"/>
+          <w:sz w:val="22"/>
+          <w:szCs w:val="22"/>
+        </w:rPr>
+      </w:pPr>
+    </w:p>
+    <w:p>
+      <w:pPr>
+        <w:rPr>
+          <w:rFonts w:ascii="ArialMT" w:hAnsi="ArialMT"/>
           <w:sz w:val="22"/>
           <w:szCs w:val="22"/>
         </w:rPr>
@@ -158,26 +187,26 @@
         </w:rPr>
         <w:lastRenderedPageBreak/>
         <w:drawing>
-          <wp:anchor distT="0" distB="0" distL="114300" distR="114300" simplePos="0" relativeHeight="251659264" behindDoc="0" locked="0" layoutInCell="1" allowOverlap="1" wp14:anchorId="19C65F13" wp14:editId="70564576">
+          <wp:anchor distT="0" distB="0" distL="114300" distR="114300" simplePos="0" relativeHeight="251659264" behindDoc="0" locked="0" layoutInCell="1" allowOverlap="1" wp14:anchorId="19C65F13" wp14:editId="3FBBB465">
             <wp:simplePos x="0" y="0"/>
             <wp:positionH relativeFrom="column">
-              <wp:posOffset>1765300</wp:posOffset>
+              <wp:posOffset>1676400</wp:posOffset>
             </wp:positionH>
             <wp:positionV relativeFrom="paragraph">
-              <wp:posOffset>263525</wp:posOffset>
+              <wp:posOffset>295910</wp:posOffset>
             </wp:positionV>
-            <wp:extent cx="5867400" cy="6585857"/>
-            <wp:effectExtent l="0" t="0" r="0" b="5715"/>
+            <wp:extent cx="5867400" cy="6558915"/>
+            <wp:effectExtent l="0" t="0" r="0" b="0"/>
             <wp:wrapThrough wrapText="bothSides">
               <wp:wrapPolygon edited="0">
                 <wp:start x="0" y="0"/>
-                <wp:lineTo x="0" y="21577"/>
-                <wp:lineTo x="21553" y="21577"/>
+                <wp:lineTo x="0" y="21539"/>
+                <wp:lineTo x="21553" y="21539"/>
                 <wp:lineTo x="21553" y="0"/>
                 <wp:lineTo x="0" y="0"/>
               </wp:wrapPolygon>
             </wp:wrapThrough>
-            <wp:docPr id="2" name="Picture 2" descr="Diagram&#10;&#10;Description automatically generated"/>
+            <wp:docPr id="2" name="Picture 2"/>
             <wp:cNvGraphicFramePr>
               <a:graphicFrameLocks xmlns:a="http://schemas.openxmlformats.org/drawingml/2006/main" noChangeAspect="1"/>
             </wp:cNvGraphicFramePr>
@@ -185,7 +214,7 @@
               <a:graphicData uri="http://schemas.openxmlformats.org/drawingml/2006/picture">
                 <pic:pic xmlns:pic="http://schemas.openxmlformats.org/drawingml/2006/picture">
                   <pic:nvPicPr>
-                    <pic:cNvPr id="2" name="Picture 2" descr="Diagram&#10;&#10;Description automatically generated"/>
+                    <pic:cNvPr id="2" name="Picture 2"/>
                     <pic:cNvPicPr/>
                   </pic:nvPicPr>
                   <pic:blipFill>
@@ -203,7 +232,7 @@
                   <pic:spPr>
                     <a:xfrm>
                       <a:off x="0" y="0"/>
-                      <a:ext cx="5867400" cy="6585857"/>
+                      <a:ext cx="5867400" cy="6558915"/>
                     </a:xfrm>
                     <a:prstGeom prst="rect">
                       <a:avLst/>
@@ -232,9 +261,321 @@
     </w:p>
     <w:p>
       <w:pPr>
-        <w:pStyle w:val="NormalWeb"/>
-        <w:shd w:val="clear" w:color="auto" w:fill="FFFFFF"/>
-        <w:ind w:left="720"/>
+        <w:rPr>
+          <w:rFonts w:ascii="ArialMT" w:hAnsi="ArialMT"/>
+          <w:sz w:val="22"/>
+          <w:szCs w:val="22"/>
+        </w:rPr>
+      </w:pPr>
+    </w:p>
+    <w:p>
+      <w:pPr>
+        <w:rPr>
+          <w:rFonts w:ascii="ArialMT" w:hAnsi="ArialMT"/>
+          <w:sz w:val="22"/>
+          <w:szCs w:val="22"/>
+        </w:rPr>
+      </w:pPr>
+    </w:p>
+    <w:p>
+      <w:pPr>
+        <w:rPr>
+          <w:rFonts w:ascii="ArialMT" w:hAnsi="ArialMT"/>
+          <w:sz w:val="22"/>
+          <w:szCs w:val="22"/>
+        </w:rPr>
+      </w:pPr>
+    </w:p>
+    <w:p>
+      <w:pPr>
+        <w:rPr>
+          <w:rFonts w:ascii="ArialMT" w:hAnsi="ArialMT"/>
+          <w:sz w:val="22"/>
+          <w:szCs w:val="22"/>
+        </w:rPr>
+      </w:pPr>
+    </w:p>
+    <w:p>
+      <w:pPr>
+        <w:rPr>
+          <w:rFonts w:ascii="ArialMT" w:hAnsi="ArialMT"/>
+          <w:sz w:val="22"/>
+          <w:szCs w:val="22"/>
+        </w:rPr>
+      </w:pPr>
+    </w:p>
+    <w:p>
+      <w:pPr>
+        <w:rPr>
+          <w:rFonts w:ascii="ArialMT" w:hAnsi="ArialMT"/>
+          <w:sz w:val="22"/>
+          <w:szCs w:val="22"/>
+        </w:rPr>
+      </w:pPr>
+    </w:p>
+    <w:p>
+      <w:pPr>
+        <w:rPr>
+          <w:rFonts w:ascii="ArialMT" w:hAnsi="ArialMT"/>
+          <w:sz w:val="22"/>
+          <w:szCs w:val="22"/>
+        </w:rPr>
+      </w:pPr>
+    </w:p>
+    <w:p>
+      <w:pPr>
+        <w:rPr>
+          <w:rFonts w:ascii="ArialMT" w:hAnsi="ArialMT"/>
+          <w:sz w:val="22"/>
+          <w:szCs w:val="22"/>
+        </w:rPr>
+      </w:pPr>
+    </w:p>
+    <w:p>
+      <w:pPr>
+        <w:rPr>
+          <w:rFonts w:ascii="ArialMT" w:hAnsi="ArialMT"/>
+          <w:sz w:val="22"/>
+          <w:szCs w:val="22"/>
+        </w:rPr>
+      </w:pPr>
+    </w:p>
+    <w:p>
+      <w:pPr>
+        <w:rPr>
+          <w:rFonts w:ascii="ArialMT" w:hAnsi="ArialMT"/>
+          <w:sz w:val="22"/>
+          <w:szCs w:val="22"/>
+        </w:rPr>
+      </w:pPr>
+    </w:p>
+    <w:p>
+      <w:pPr>
+        <w:rPr>
+          <w:rFonts w:ascii="ArialMT" w:hAnsi="ArialMT"/>
+          <w:sz w:val="22"/>
+          <w:szCs w:val="22"/>
+        </w:rPr>
+      </w:pPr>
+    </w:p>
+    <w:p>
+      <w:pPr>
+        <w:rPr>
+          <w:rFonts w:ascii="ArialMT" w:hAnsi="ArialMT"/>
+          <w:sz w:val="22"/>
+          <w:szCs w:val="22"/>
+        </w:rPr>
+      </w:pPr>
+    </w:p>
+    <w:p>
+      <w:pPr>
+        <w:rPr>
+          <w:rFonts w:ascii="ArialMT" w:hAnsi="ArialMT"/>
+          <w:sz w:val="22"/>
+          <w:szCs w:val="22"/>
+        </w:rPr>
+      </w:pPr>
+    </w:p>
+    <w:p>
+      <w:pPr>
+        <w:rPr>
+          <w:rFonts w:ascii="ArialMT" w:hAnsi="ArialMT"/>
+          <w:sz w:val="22"/>
+          <w:szCs w:val="22"/>
+        </w:rPr>
+      </w:pPr>
+    </w:p>
+    <w:p>
+      <w:pPr>
+        <w:rPr>
+          <w:rFonts w:ascii="ArialMT" w:hAnsi="ArialMT"/>
+          <w:sz w:val="22"/>
+          <w:szCs w:val="22"/>
+        </w:rPr>
+      </w:pPr>
+    </w:p>
+    <w:p>
+      <w:pPr>
+        <w:rPr>
+          <w:rFonts w:ascii="ArialMT" w:hAnsi="ArialMT"/>
+          <w:sz w:val="22"/>
+          <w:szCs w:val="22"/>
+        </w:rPr>
+      </w:pPr>
+    </w:p>
+    <w:p>
+      <w:pPr>
+        <w:rPr>
+          <w:rFonts w:ascii="ArialMT" w:hAnsi="ArialMT"/>
+          <w:sz w:val="22"/>
+          <w:szCs w:val="22"/>
+        </w:rPr>
+      </w:pPr>
+    </w:p>
+    <w:p>
+      <w:pPr>
+        <w:rPr>
+          <w:rFonts w:ascii="ArialMT" w:hAnsi="ArialMT"/>
+          <w:sz w:val="22"/>
+          <w:szCs w:val="22"/>
+        </w:rPr>
+      </w:pPr>
+    </w:p>
+    <w:p>
+      <w:pPr>
+        <w:rPr>
+          <w:rFonts w:ascii="ArialMT" w:hAnsi="ArialMT"/>
+          <w:sz w:val="22"/>
+          <w:szCs w:val="22"/>
+        </w:rPr>
+      </w:pPr>
+    </w:p>
+    <w:p>
+      <w:pPr>
+        <w:rPr>
+          <w:rFonts w:ascii="ArialMT" w:hAnsi="ArialMT"/>
+          <w:sz w:val="22"/>
+          <w:szCs w:val="22"/>
+        </w:rPr>
+      </w:pPr>
+    </w:p>
+    <w:p>
+      <w:pPr>
+        <w:rPr>
+          <w:rFonts w:ascii="ArialMT" w:hAnsi="ArialMT"/>
+          <w:sz w:val="22"/>
+          <w:szCs w:val="22"/>
+        </w:rPr>
+      </w:pPr>
+    </w:p>
+    <w:p>
+      <w:pPr>
+        <w:rPr>
+          <w:rFonts w:ascii="ArialMT" w:hAnsi="ArialMT"/>
+          <w:sz w:val="22"/>
+          <w:szCs w:val="22"/>
+        </w:rPr>
+      </w:pPr>
+    </w:p>
+    <w:p>
+      <w:pPr>
+        <w:rPr>
+          <w:rFonts w:ascii="ArialMT" w:hAnsi="ArialMT"/>
+          <w:sz w:val="22"/>
+          <w:szCs w:val="22"/>
+        </w:rPr>
+      </w:pPr>
+    </w:p>
+    <w:p>
+      <w:pPr>
+        <w:rPr>
+          <w:rFonts w:ascii="ArialMT" w:hAnsi="ArialMT"/>
+          <w:sz w:val="22"/>
+          <w:szCs w:val="22"/>
+        </w:rPr>
+      </w:pPr>
+    </w:p>
+    <w:p>
+      <w:pPr>
+        <w:rPr>
+          <w:rFonts w:ascii="ArialMT" w:hAnsi="ArialMT"/>
+          <w:sz w:val="22"/>
+          <w:szCs w:val="22"/>
+        </w:rPr>
+      </w:pPr>
+    </w:p>
+    <w:p>
+      <w:pPr>
+        <w:rPr>
+          <w:rFonts w:ascii="ArialMT" w:hAnsi="ArialMT"/>
+          <w:sz w:val="22"/>
+          <w:szCs w:val="22"/>
+        </w:rPr>
+      </w:pPr>
+    </w:p>
+    <w:p>
+      <w:pPr>
+        <w:rPr>
+          <w:rFonts w:ascii="ArialMT" w:hAnsi="ArialMT"/>
+          <w:sz w:val="22"/>
+          <w:szCs w:val="22"/>
+        </w:rPr>
+      </w:pPr>
+    </w:p>
+    <w:p>
+      <w:pPr>
+        <w:rPr>
+          <w:rFonts w:ascii="ArialMT" w:hAnsi="ArialMT"/>
+          <w:sz w:val="22"/>
+          <w:szCs w:val="22"/>
+        </w:rPr>
+      </w:pPr>
+    </w:p>
+    <w:p>
+      <w:pPr>
+        <w:rPr>
+          <w:rFonts w:ascii="ArialMT" w:hAnsi="ArialMT"/>
+          <w:sz w:val="22"/>
+          <w:szCs w:val="22"/>
+        </w:rPr>
+      </w:pPr>
+    </w:p>
+    <w:p>
+      <w:pPr>
+        <w:rPr>
+          <w:rFonts w:ascii="ArialMT" w:hAnsi="ArialMT"/>
+          <w:sz w:val="22"/>
+          <w:szCs w:val="22"/>
+        </w:rPr>
+      </w:pPr>
+    </w:p>
+    <w:p>
+      <w:pPr>
+        <w:rPr>
+          <w:rFonts w:ascii="ArialMT" w:hAnsi="ArialMT"/>
+          <w:sz w:val="22"/>
+          <w:szCs w:val="22"/>
+        </w:rPr>
+      </w:pPr>
+    </w:p>
+    <w:p>
+      <w:pPr>
+        <w:rPr>
+          <w:rFonts w:ascii="ArialMT" w:hAnsi="ArialMT"/>
+          <w:sz w:val="22"/>
+          <w:szCs w:val="22"/>
+        </w:rPr>
+      </w:pPr>
+    </w:p>
+    <w:p>
+      <w:pPr>
+        <w:rPr>
+          <w:rFonts w:ascii="ArialMT" w:hAnsi="ArialMT"/>
+          <w:sz w:val="22"/>
+          <w:szCs w:val="22"/>
+        </w:rPr>
+      </w:pPr>
+    </w:p>
+    <w:p>
+      <w:pPr>
+        <w:rPr>
+          <w:rFonts w:ascii="ArialMT" w:hAnsi="ArialMT"/>
+          <w:sz w:val="22"/>
+          <w:szCs w:val="22"/>
+        </w:rPr>
+      </w:pPr>
+    </w:p>
+    <w:p>
+      <w:pPr>
+        <w:rPr>
+          <w:rFonts w:ascii="ArialMT" w:hAnsi="ArialMT"/>
+          <w:sz w:val="22"/>
+          <w:szCs w:val="22"/>
+        </w:rPr>
+      </w:pPr>
+    </w:p>
+    <w:p>
+      <w:pPr>
         <w:rPr>
           <w:rFonts w:ascii="ArialMT" w:hAnsi="ArialMT"/>
           <w:sz w:val="22"/>
@@ -250,14 +591,6 @@
           <w:szCs w:val="22"/>
         </w:rPr>
       </w:pPr>
-      <w:r>
-        <w:rPr>
-          <w:rFonts w:ascii="ArialMT" w:hAnsi="ArialMT"/>
-          <w:sz w:val="22"/>
-          <w:szCs w:val="22"/>
-        </w:rPr>
-        <w:br w:type="page"/>
-      </w:r>
     </w:p>
     <w:p>
       <w:pPr>
@@ -291,6 +624,7 @@
           <w:sz w:val="22"/>
           <w:szCs w:val="22"/>
         </w:rPr>
+        <w:lastRenderedPageBreak/>
         <w:t xml:space="preserve">Write an elegant, synthesizable solution for the message extractor in </w:t>
       </w:r>
     </w:p>
@@ -330,6 +664,83 @@
           <w:szCs w:val="22"/>
         </w:rPr>
         <w:t xml:space="preserve"> using the skeleton provided. And verify it against the given sample inputs. </w:t>
+      </w:r>
+    </w:p>
+    <w:p>
+      <w:pPr>
+        <w:pStyle w:val="NormalWeb"/>
+        <w:shd w:val="clear" w:color="auto" w:fill="FFFFFF"/>
+        <w:ind w:left="720"/>
+        <w:rPr>
+          <w:rFonts w:ascii="ArialMT" w:hAnsi="ArialMT"/>
+          <w:sz w:val="22"/>
+          <w:szCs w:val="22"/>
+        </w:rPr>
+      </w:pPr>
+      <w:r>
+        <w:rPr>
+          <w:rFonts w:ascii="ArialMT" w:hAnsi="ArialMT"/>
+          <w:sz w:val="22"/>
+          <w:szCs w:val="22"/>
+        </w:rPr>
+        <w:fldChar w:fldCharType="begin"/>
+      </w:r>
+      <w:r>
+        <w:rPr>
+          <w:rFonts w:ascii="ArialMT" w:hAnsi="ArialMT"/>
+          <w:sz w:val="22"/>
+          <w:szCs w:val="22"/>
+        </w:rPr>
+        <w:instrText xml:space="preserve"> HYPERLINK "</w:instrText>
+      </w:r>
+      <w:r>
+        <w:rPr>
+          <w:rFonts w:ascii="ArialMT" w:hAnsi="ArialMT"/>
+          <w:sz w:val="22"/>
+          <w:szCs w:val="22"/>
+        </w:rPr>
+        <w:instrText>https://github.com/nadflop/LMS-Technical-Assesment</w:instrText>
+      </w:r>
+      <w:r>
+        <w:rPr>
+          <w:rFonts w:ascii="ArialMT" w:hAnsi="ArialMT"/>
+          <w:sz w:val="22"/>
+          <w:szCs w:val="22"/>
+        </w:rPr>
+        <w:instrText xml:space="preserve">" </w:instrText>
+      </w:r>
+      <w:r>
+        <w:rPr>
+          <w:rFonts w:ascii="ArialMT" w:hAnsi="ArialMT"/>
+          <w:sz w:val="22"/>
+          <w:szCs w:val="22"/>
+        </w:rPr>
+        <w:fldChar w:fldCharType="separate"/>
+      </w:r>
+      <w:r>
+        <w:rPr>
+          <w:rStyle w:val="Hyperlink"/>
+          <w:rFonts w:ascii="ArialMT" w:hAnsi="ArialMT"/>
+          <w:sz w:val="22"/>
+          <w:szCs w:val="22"/>
+        </w:rPr>
+        <w:t>https://github.com/nadflop/LMS-Technical-Assesment</w:t>
+      </w:r>
+      <w:r>
+        <w:rPr>
+          <w:rFonts w:ascii="ArialMT" w:hAnsi="ArialMT"/>
+          <w:sz w:val="22"/>
+          <w:szCs w:val="22"/>
+        </w:rPr>
+        <w:fldChar w:fldCharType="end"/>
+      </w:r>
+      <w:r>
+        <w:rPr>
+          <w:rFonts w:ascii="ArialMT" w:hAnsi="ArialMT"/>
+          <w:sz w:val="22"/>
+          <w:szCs w:val="22"/>
+        </w:rPr>
+        <w:t xml:space="preserve"> </w:t>
       </w:r>
     </w:p>
     <w:p>

</xml_diff>